<commit_message>
finish off poc and add pass example
</commit_message>
<xml_diff>
--- a/qr_code_app/qr_pass_poc/BP STORE PASS.docx
+++ b/qr_code_app/qr_pass_poc/BP STORE PASS.docx
@@ -12,30 +12,22 @@
       <w:r>
         <w:rPr>
           <w:noProof/>
-          <w:sz w:val="32"/>
-          <w:szCs w:val="32"/>
+          <w:sz w:val="16"/>
+          <w:szCs w:val="16"/>
         </w:rPr>
         <w:drawing>
-          <wp:anchor distT="0" distB="0" distL="114300" distR="114300" simplePos="0" relativeHeight="251658240" behindDoc="1" locked="0" layoutInCell="1" allowOverlap="1" wp14:anchorId="33D3CCF4" wp14:editId="39830CB6">
+          <wp:anchor distT="0" distB="0" distL="114300" distR="114300" simplePos="0" relativeHeight="251662336" behindDoc="1" locked="0" layoutInCell="1" allowOverlap="1" wp14:anchorId="6BF22969" wp14:editId="697F6F38">
             <wp:simplePos x="0" y="0"/>
-            <wp:positionH relativeFrom="margin">
-              <wp:posOffset>3540760</wp:posOffset>
+            <wp:positionH relativeFrom="column">
+              <wp:posOffset>2247900</wp:posOffset>
             </wp:positionH>
             <wp:positionV relativeFrom="paragraph">
-              <wp:posOffset>1270</wp:posOffset>
+              <wp:posOffset>0</wp:posOffset>
             </wp:positionV>
-            <wp:extent cx="1924050" cy="1924050"/>
+            <wp:extent cx="1828800" cy="1828800"/>
             <wp:effectExtent l="0" t="0" r="0" b="0"/>
-            <wp:wrapTight wrapText="bothSides">
-              <wp:wrapPolygon edited="0">
-                <wp:start x="0" y="0"/>
-                <wp:lineTo x="0" y="21386"/>
-                <wp:lineTo x="21386" y="21386"/>
-                <wp:lineTo x="21386" y="0"/>
-                <wp:lineTo x="0" y="0"/>
-              </wp:wrapPolygon>
-            </wp:wrapTight>
-            <wp:docPr id="1" name="Picture 1" descr="Qr code&#10;&#10;Description automatically generated"/>
+            <wp:wrapNone/>
+            <wp:docPr id="11" name="Picture 11" descr="A picture containing qr code&#10;&#10;Description automatically generated"/>
             <wp:cNvGraphicFramePr>
               <a:graphicFrameLocks xmlns:a="http://schemas.openxmlformats.org/drawingml/2006/main" noChangeAspect="1"/>
             </wp:cNvGraphicFramePr>
@@ -43,11 +35,11 @@
               <a:graphicData uri="http://schemas.openxmlformats.org/drawingml/2006/picture">
                 <pic:pic xmlns:pic="http://schemas.openxmlformats.org/drawingml/2006/picture">
                   <pic:nvPicPr>
-                    <pic:cNvPr id="1" name="Picture 1" descr="Qr code&#10;&#10;Description automatically generated"/>
+                    <pic:cNvPr id="11" name="Picture 11" descr="A picture containing qr code&#10;&#10;Description automatically generated"/>
                     <pic:cNvPicPr/>
                   </pic:nvPicPr>
                   <pic:blipFill>
-                    <a:blip r:embed="rId4">
+                    <a:blip r:embed="rId7">
                       <a:extLst>
                         <a:ext uri="{28A0092B-C50C-407E-A947-70E740481C1C}">
                           <a14:useLocalDpi xmlns:a14="http://schemas.microsoft.com/office/drawing/2010/main" val="0"/>
@@ -61,7 +53,7 @@
                   <pic:spPr>
                     <a:xfrm>
                       <a:off x="0" y="0"/>
-                      <a:ext cx="1924050" cy="1924050"/>
+                      <a:ext cx="1828800" cy="1828800"/>
                     </a:xfrm>
                     <a:prstGeom prst="rect">
                       <a:avLst/>
@@ -70,15 +62,17 @@
                 </pic:pic>
               </a:graphicData>
             </a:graphic>
-            <wp14:sizeRelH relativeFrom="page">
-              <wp14:pctWidth>0</wp14:pctWidth>
-            </wp14:sizeRelH>
-            <wp14:sizeRelV relativeFrom="page">
-              <wp14:pctHeight>0</wp14:pctHeight>
-            </wp14:sizeRelV>
           </wp:anchor>
         </w:drawing>
       </w:r>
+      <w:commentRangeStart w:id="0"/>
+      <w:commentRangeEnd w:id="0"/>
+      <w:r>
+        <w:rPr>
+          <w:rStyle w:val="CommentReference"/>
+        </w:rPr>
+        <w:commentReference w:id="0"/>
+      </w:r>
     </w:p>
     <w:p>
       <w:pPr>
@@ -119,14 +113,612 @@
         </w:rPr>
       </w:pPr>
     </w:p>
+    <w:p>
+      <w:pPr>
+        <w:jc w:val="center"/>
+        <w:rPr>
+          <w:sz w:val="32"/>
+          <w:szCs w:val="32"/>
+        </w:rPr>
+      </w:pPr>
+    </w:p>
+    <w:p>
+      <w:pPr>
+        <w:jc w:val="center"/>
+        <w:rPr>
+          <w:sz w:val="32"/>
+          <w:szCs w:val="32"/>
+        </w:rPr>
+      </w:pPr>
+      <w:r>
+        <w:rPr>
+          <w:noProof/>
+          <w:sz w:val="32"/>
+          <w:szCs w:val="32"/>
+        </w:rPr>
+        <w:lastRenderedPageBreak/>
+        <w:drawing>
+          <wp:anchor distT="0" distB="0" distL="114300" distR="114300" simplePos="0" relativeHeight="251663360" behindDoc="1" locked="0" layoutInCell="1" allowOverlap="1" wp14:anchorId="115E8B5D" wp14:editId="2283A631">
+            <wp:simplePos x="0" y="0"/>
+            <wp:positionH relativeFrom="column">
+              <wp:posOffset>2247900</wp:posOffset>
+            </wp:positionH>
+            <wp:positionV relativeFrom="paragraph">
+              <wp:posOffset>0</wp:posOffset>
+            </wp:positionV>
+            <wp:extent cx="1828800" cy="1828800"/>
+            <wp:effectExtent l="0" t="0" r="0" b="0"/>
+            <wp:wrapNone/>
+            <wp:docPr id="12" name="Picture 12" descr="A picture containing qr code&#10;&#10;Description automatically generated"/>
+            <wp:cNvGraphicFramePr>
+              <a:graphicFrameLocks xmlns:a="http://schemas.openxmlformats.org/drawingml/2006/main" noChangeAspect="1"/>
+            </wp:cNvGraphicFramePr>
+            <a:graphic xmlns:a="http://schemas.openxmlformats.org/drawingml/2006/main">
+              <a:graphicData uri="http://schemas.openxmlformats.org/drawingml/2006/picture">
+                <pic:pic xmlns:pic="http://schemas.openxmlformats.org/drawingml/2006/picture">
+                  <pic:nvPicPr>
+                    <pic:cNvPr id="12" name="Picture 12" descr="A picture containing qr code&#10;&#10;Description automatically generated"/>
+                    <pic:cNvPicPr/>
+                  </pic:nvPicPr>
+                  <pic:blipFill>
+                    <a:blip r:embed="rId12">
+                      <a:extLst>
+                        <a:ext uri="{28A0092B-C50C-407E-A947-70E740481C1C}">
+                          <a14:useLocalDpi xmlns:a14="http://schemas.microsoft.com/office/drawing/2010/main" val="0"/>
+                        </a:ext>
+                      </a:extLst>
+                    </a:blip>
+                    <a:stretch>
+                      <a:fillRect/>
+                    </a:stretch>
+                  </pic:blipFill>
+                  <pic:spPr>
+                    <a:xfrm>
+                      <a:off x="0" y="0"/>
+                      <a:ext cx="1828800" cy="1828800"/>
+                    </a:xfrm>
+                    <a:prstGeom prst="rect">
+                      <a:avLst/>
+                    </a:prstGeom>
+                  </pic:spPr>
+                </pic:pic>
+              </a:graphicData>
+            </a:graphic>
+          </wp:anchor>
+        </w:drawing>
+      </w:r>
+    </w:p>
+    <w:p>
+      <w:pPr>
+        <w:rPr>
+          <w:sz w:val="32"/>
+          <w:szCs w:val="32"/>
+        </w:rPr>
+      </w:pPr>
+      <w:commentRangeStart w:id="1"/>
+      <w:r>
+        <w:rPr>
+          <w:sz w:val="32"/>
+          <w:szCs w:val="32"/>
+        </w:rPr>
+        <w:t>BP STORE PASS</w:t>
+      </w:r>
+    </w:p>
+    <w:p>
+      <w:pPr>
+        <w:rPr>
+          <w:sz w:val="32"/>
+          <w:szCs w:val="32"/>
+        </w:rPr>
+      </w:pPr>
+      <w:r>
+        <w:rPr>
+          <w:sz w:val="32"/>
+          <w:szCs w:val="32"/>
+        </w:rPr>
+        <w:t>PASS NUMBER: 144</w:t>
+      </w:r>
+      <w:r>
+        <w:rPr>
+          <w:sz w:val="32"/>
+          <w:szCs w:val="32"/>
+        </w:rPr>
+        <w:t>0</w:t>
+      </w:r>
+      <w:commentRangeEnd w:id="1"/>
+      <w:r>
+        <w:rPr>
+          <w:rStyle w:val="CommentReference"/>
+        </w:rPr>
+        <w:commentReference w:id="1"/>
+      </w:r>
+    </w:p>
+    <w:p>
+      <w:pPr>
+        <w:jc w:val="center"/>
+        <w:rPr>
+          <w:sz w:val="32"/>
+          <w:szCs w:val="32"/>
+        </w:rPr>
+      </w:pPr>
+    </w:p>
+    <w:p>
+      <w:pPr>
+        <w:jc w:val="center"/>
+        <w:rPr>
+          <w:sz w:val="32"/>
+          <w:szCs w:val="32"/>
+        </w:rPr>
+      </w:pPr>
+    </w:p>
+    <w:p>
+      <w:pPr>
+        <w:jc w:val="center"/>
+        <w:rPr>
+          <w:sz w:val="32"/>
+          <w:szCs w:val="32"/>
+        </w:rPr>
+      </w:pPr>
+      <w:r>
+        <w:rPr>
+          <w:noProof/>
+          <w:sz w:val="32"/>
+          <w:szCs w:val="32"/>
+        </w:rPr>
+        <w:lastRenderedPageBreak/>
+        <w:drawing>
+          <wp:anchor distT="0" distB="0" distL="114300" distR="114300" simplePos="0" relativeHeight="251664384" behindDoc="1" locked="0" layoutInCell="1" allowOverlap="1" wp14:anchorId="6C582518" wp14:editId="320BF1D2">
+            <wp:simplePos x="0" y="0"/>
+            <wp:positionH relativeFrom="column">
+              <wp:posOffset>2247900</wp:posOffset>
+            </wp:positionH>
+            <wp:positionV relativeFrom="paragraph">
+              <wp:posOffset>0</wp:posOffset>
+            </wp:positionV>
+            <wp:extent cx="1828800" cy="1828800"/>
+            <wp:effectExtent l="0" t="0" r="0" b="0"/>
+            <wp:wrapNone/>
+            <wp:docPr id="13" name="Picture 13" descr="A picture containing qr code&#10;&#10;Description automatically generated"/>
+            <wp:cNvGraphicFramePr>
+              <a:graphicFrameLocks xmlns:a="http://schemas.openxmlformats.org/drawingml/2006/main" noChangeAspect="1"/>
+            </wp:cNvGraphicFramePr>
+            <a:graphic xmlns:a="http://schemas.openxmlformats.org/drawingml/2006/main">
+              <a:graphicData uri="http://schemas.openxmlformats.org/drawingml/2006/picture">
+                <pic:pic xmlns:pic="http://schemas.openxmlformats.org/drawingml/2006/picture">
+                  <pic:nvPicPr>
+                    <pic:cNvPr id="13" name="Picture 13" descr="A picture containing qr code&#10;&#10;Description automatically generated"/>
+                    <pic:cNvPicPr/>
+                  </pic:nvPicPr>
+                  <pic:blipFill>
+                    <a:blip r:embed="rId13">
+                      <a:extLst>
+                        <a:ext uri="{28A0092B-C50C-407E-A947-70E740481C1C}">
+                          <a14:useLocalDpi xmlns:a14="http://schemas.microsoft.com/office/drawing/2010/main" val="0"/>
+                        </a:ext>
+                      </a:extLst>
+                    </a:blip>
+                    <a:stretch>
+                      <a:fillRect/>
+                    </a:stretch>
+                  </pic:blipFill>
+                  <pic:spPr>
+                    <a:xfrm>
+                      <a:off x="0" y="0"/>
+                      <a:ext cx="1828800" cy="1828800"/>
+                    </a:xfrm>
+                    <a:prstGeom prst="rect">
+                      <a:avLst/>
+                    </a:prstGeom>
+                  </pic:spPr>
+                </pic:pic>
+              </a:graphicData>
+            </a:graphic>
+          </wp:anchor>
+        </w:drawing>
+      </w:r>
+    </w:p>
+    <w:p>
+      <w:pPr>
+        <w:rPr>
+          <w:sz w:val="32"/>
+          <w:szCs w:val="32"/>
+        </w:rPr>
+      </w:pPr>
+      <w:commentRangeStart w:id="2"/>
+      <w:r>
+        <w:rPr>
+          <w:sz w:val="32"/>
+          <w:szCs w:val="32"/>
+        </w:rPr>
+        <w:t>BP STORE PASS</w:t>
+      </w:r>
+    </w:p>
+    <w:p>
+      <w:pPr>
+        <w:rPr>
+          <w:sz w:val="32"/>
+          <w:szCs w:val="32"/>
+        </w:rPr>
+      </w:pPr>
+      <w:r>
+        <w:rPr>
+          <w:sz w:val="32"/>
+          <w:szCs w:val="32"/>
+        </w:rPr>
+        <w:t>PASS NUMBER: 144</w:t>
+      </w:r>
+      <w:r>
+        <w:rPr>
+          <w:sz w:val="32"/>
+          <w:szCs w:val="32"/>
+        </w:rPr>
+        <w:t>1</w:t>
+      </w:r>
+      <w:commentRangeEnd w:id="2"/>
+      <w:r>
+        <w:rPr>
+          <w:rStyle w:val="CommentReference"/>
+        </w:rPr>
+        <w:commentReference w:id="2"/>
+      </w:r>
+    </w:p>
+    <w:p>
+      <w:pPr>
+        <w:jc w:val="center"/>
+        <w:rPr>
+          <w:sz w:val="32"/>
+          <w:szCs w:val="32"/>
+        </w:rPr>
+      </w:pPr>
+    </w:p>
+    <w:p>
+      <w:pPr>
+        <w:jc w:val="center"/>
+        <w:rPr>
+          <w:sz w:val="32"/>
+          <w:szCs w:val="32"/>
+        </w:rPr>
+      </w:pPr>
+    </w:p>
+    <w:p>
+      <w:pPr>
+        <w:jc w:val="center"/>
+        <w:rPr>
+          <w:sz w:val="32"/>
+          <w:szCs w:val="32"/>
+        </w:rPr>
+      </w:pPr>
+      <w:r>
+        <w:rPr>
+          <w:noProof/>
+          <w:sz w:val="32"/>
+          <w:szCs w:val="32"/>
+        </w:rPr>
+        <w:lastRenderedPageBreak/>
+        <w:drawing>
+          <wp:anchor distT="0" distB="0" distL="114300" distR="114300" simplePos="0" relativeHeight="251661312" behindDoc="1" locked="0" layoutInCell="1" allowOverlap="1" wp14:anchorId="2B77805E" wp14:editId="120B000C">
+            <wp:simplePos x="0" y="0"/>
+            <wp:positionH relativeFrom="column">
+              <wp:posOffset>2247900</wp:posOffset>
+            </wp:positionH>
+            <wp:positionV relativeFrom="paragraph">
+              <wp:posOffset>0</wp:posOffset>
+            </wp:positionV>
+            <wp:extent cx="1828800" cy="1828800"/>
+            <wp:effectExtent l="0" t="0" r="0" b="0"/>
+            <wp:wrapNone/>
+            <wp:docPr id="10" name="Picture 10" descr="Qr code&#10;&#10;Description automatically generated"/>
+            <wp:cNvGraphicFramePr>
+              <a:graphicFrameLocks xmlns:a="http://schemas.openxmlformats.org/drawingml/2006/main" noChangeAspect="1"/>
+            </wp:cNvGraphicFramePr>
+            <a:graphic xmlns:a="http://schemas.openxmlformats.org/drawingml/2006/main">
+              <a:graphicData uri="http://schemas.openxmlformats.org/drawingml/2006/picture">
+                <pic:pic xmlns:pic="http://schemas.openxmlformats.org/drawingml/2006/picture">
+                  <pic:nvPicPr>
+                    <pic:cNvPr id="10" name="Picture 10" descr="Qr code&#10;&#10;Description automatically generated"/>
+                    <pic:cNvPicPr/>
+                  </pic:nvPicPr>
+                  <pic:blipFill>
+                    <a:blip r:embed="rId14">
+                      <a:extLst>
+                        <a:ext uri="{28A0092B-C50C-407E-A947-70E740481C1C}">
+                          <a14:useLocalDpi xmlns:a14="http://schemas.microsoft.com/office/drawing/2010/main" val="0"/>
+                        </a:ext>
+                      </a:extLst>
+                    </a:blip>
+                    <a:stretch>
+                      <a:fillRect/>
+                    </a:stretch>
+                  </pic:blipFill>
+                  <pic:spPr>
+                    <a:xfrm>
+                      <a:off x="0" y="0"/>
+                      <a:ext cx="1828800" cy="1828800"/>
+                    </a:xfrm>
+                    <a:prstGeom prst="rect">
+                      <a:avLst/>
+                    </a:prstGeom>
+                  </pic:spPr>
+                </pic:pic>
+              </a:graphicData>
+            </a:graphic>
+          </wp:anchor>
+        </w:drawing>
+      </w:r>
+    </w:p>
+    <w:p>
+      <w:pPr>
+        <w:rPr>
+          <w:sz w:val="32"/>
+          <w:szCs w:val="32"/>
+        </w:rPr>
+      </w:pPr>
+      <w:r>
+        <w:rPr>
+          <w:sz w:val="32"/>
+          <w:szCs w:val="32"/>
+        </w:rPr>
+        <w:t>BP STORE PASS</w:t>
+      </w:r>
+    </w:p>
+    <w:p>
+      <w:pPr>
+        <w:rPr>
+          <w:sz w:val="32"/>
+          <w:szCs w:val="32"/>
+        </w:rPr>
+      </w:pPr>
+      <w:r>
+        <w:rPr>
+          <w:sz w:val="32"/>
+          <w:szCs w:val="32"/>
+        </w:rPr>
+        <w:t xml:space="preserve">PASS NUMBER: </w:t>
+      </w:r>
+      <w:commentRangeStart w:id="3"/>
+      <w:r>
+        <w:rPr>
+          <w:sz w:val="32"/>
+          <w:szCs w:val="32"/>
+        </w:rPr>
+        <w:t>1442</w:t>
+      </w:r>
+      <w:commentRangeEnd w:id="3"/>
+      <w:r>
+        <w:rPr>
+          <w:rStyle w:val="CommentReference"/>
+        </w:rPr>
+        <w:commentReference w:id="3"/>
+      </w:r>
+    </w:p>
+    <w:p>
+      <w:pPr>
+        <w:jc w:val="center"/>
+        <w:rPr>
+          <w:sz w:val="32"/>
+          <w:szCs w:val="32"/>
+        </w:rPr>
+      </w:pPr>
+    </w:p>
+    <w:p>
+      <w:pPr>
+        <w:jc w:val="center"/>
+        <w:rPr>
+          <w:sz w:val="32"/>
+          <w:szCs w:val="32"/>
+        </w:rPr>
+      </w:pPr>
+    </w:p>
+    <w:p>
+      <w:pPr>
+        <w:jc w:val="center"/>
+        <w:rPr>
+          <w:sz w:val="32"/>
+          <w:szCs w:val="32"/>
+        </w:rPr>
+      </w:pPr>
+    </w:p>
     <w:sectPr>
-      <w:pgSz w:w="11906" w:h="16838"/>
+      <w:pgSz w:w="8640" w:h="5760" w:orient="landscape" w:code="134"/>
       <w:pgMar w:top="1440" w:right="1440" w:bottom="1440" w:left="1440" w:header="708" w:footer="708" w:gutter="0"/>
       <w:cols w:space="708"/>
       <w:docGrid w:linePitch="360"/>
     </w:sectPr>
   </w:body>
 </w:document>
+</file>
+
+<file path=word/comments.xml><?xml version="1.0" encoding="utf-8"?>
+<w:comments xmlns:wpc="http://schemas.microsoft.com/office/word/2010/wordprocessingCanvas" xmlns:cx="http://schemas.microsoft.com/office/drawing/2014/chartex" xmlns:cx1="http://schemas.microsoft.com/office/drawing/2015/9/8/chartex" xmlns:cx2="http://schemas.microsoft.com/office/drawing/2015/10/21/chartex" xmlns:cx3="http://schemas.microsoft.com/office/drawing/2016/5/9/chartex" xmlns:cx4="http://schemas.microsoft.com/office/drawing/2016/5/10/chartex" xmlns:cx5="http://schemas.microsoft.com/office/drawing/2016/5/11/chartex" xmlns:cx6="http://schemas.microsoft.com/office/drawing/2016/5/12/chartex" xmlns:cx7="http://schemas.microsoft.com/office/drawing/2016/5/13/chartex" xmlns:cx8="http://schemas.microsoft.com/office/drawing/2016/5/14/chartex" xmlns:mc="http://schemas.openxmlformats.org/markup-compatibility/2006" xmlns:aink="http://schemas.microsoft.com/office/drawing/2016/ink" xmlns:am3d="http://schemas.microsoft.com/office/drawing/2017/model3d" xmlns:o="urn:schemas-microsoft-com:office:office" xmlns:r="http://schemas.openxmlformats.org/officeDocument/2006/relationships" xmlns:m="http://schemas.openxmlformats.org/officeDocument/2006/math" xmlns:v="urn:schemas-microsoft-com:vml" xmlns:wp14="http://schemas.microsoft.com/office/word/2010/wordprocessingDrawing" xmlns:wp="http://schemas.openxmlformats.org/drawingml/2006/wordprocessingDrawing" xmlns:w10="urn:schemas-microsoft-com:office:word" xmlns:w="http://schemas.openxmlformats.org/wordprocessingml/2006/main" xmlns:w14="http://schemas.microsoft.com/office/word/2010/wordml" xmlns:w15="http://schemas.microsoft.com/office/word/2012/wordml" xmlns:w16cex="http://schemas.microsoft.com/office/word/2018/wordml/cex" xmlns:w16cid="http://schemas.microsoft.com/office/word/2016/wordml/cid" xmlns:w16="http://schemas.microsoft.com/office/word/2018/wordml" xmlns:w16se="http://schemas.microsoft.com/office/word/2015/wordml/symex" xmlns:wpg="http://schemas.microsoft.com/office/word/2010/wordprocessingGroup" xmlns:wpi="http://schemas.microsoft.com/office/word/2010/wordprocessingInk" xmlns:wne="http://schemas.microsoft.com/office/word/2006/wordml" xmlns:wps="http://schemas.microsoft.com/office/word/2010/wordprocessingShape" mc:Ignorable="w14 w15 w16se w16cid w16 w16cex wp14">
+  <w:comment w:id="0" w:author="Bob Smith" w:date="2020-10-26T08:50:00Z" w:initials="BS">
+    <w:p>
+      <w:pPr>
+        <w:pStyle w:val="CommentText"/>
+      </w:pPr>
+      <w:r>
+        <w:rPr>
+          <w:rStyle w:val="CommentReference"/>
+        </w:rPr>
+        <w:annotationRef/>
+      </w:r>
+      <w:r>
+        <w:t xml:space="preserve">Valid – </w:t>
+      </w:r>
+      <w:r>
+        <w:t>2020-10-25 12:00:00</w:t>
+      </w:r>
+      <w:r>
+        <w:t xml:space="preserve"> </w:t>
+      </w:r>
+      <w:r>
+        <w:t xml:space="preserve">until </w:t>
+      </w:r>
+      <w:r>
+        <w:t>2021-10-21 23:00:00</w:t>
+      </w:r>
+    </w:p>
+  </w:comment>
+  <w:comment w:id="1" w:author="Bob Smith" w:date="2020-10-26T11:14:00Z" w:initials="BS">
+    <w:p>
+      <w:pPr>
+        <w:pStyle w:val="CommentText"/>
+      </w:pPr>
+      <w:r>
+        <w:rPr>
+          <w:rStyle w:val="CommentReference"/>
+        </w:rPr>
+        <w:annotationRef/>
+      </w:r>
+      <w:r>
+        <w:t>Invalid – pass expired (</w:t>
+      </w:r>
+      <w:r>
+        <w:t>2020-10-20 12:00:00</w:t>
+      </w:r>
+      <w:r>
+        <w:t xml:space="preserve"> until </w:t>
+      </w:r>
+      <w:r>
+        <w:t>2021-10-21 23:00:00</w:t>
+      </w:r>
+      <w:r>
+        <w:t>)</w:t>
+      </w:r>
+    </w:p>
+  </w:comment>
+  <w:comment w:id="2" w:author="Bob Smith" w:date="2020-10-26T11:15:00Z" w:initials="BS">
+    <w:p>
+      <w:pPr>
+        <w:pStyle w:val="CommentText"/>
+      </w:pPr>
+      <w:r>
+        <w:rPr>
+          <w:rStyle w:val="CommentReference"/>
+        </w:rPr>
+        <w:annotationRef/>
+      </w:r>
+      <w:r>
+        <w:t>Invalid – pass not yet valid (</w:t>
+      </w:r>
+      <w:r>
+        <w:t>2021-10-28 12:00:00</w:t>
+      </w:r>
+      <w:r>
+        <w:t xml:space="preserve"> until </w:t>
+      </w:r>
+      <w:r>
+        <w:t>2021-10-29 23:00:00</w:t>
+      </w:r>
+      <w:r>
+        <w:t>)</w:t>
+      </w:r>
+    </w:p>
+  </w:comment>
+  <w:comment w:id="3" w:author="Bob Smith" w:date="2020-10-26T08:51:00Z" w:initials="BS">
+    <w:p>
+      <w:pPr>
+        <w:pStyle w:val="CommentText"/>
+      </w:pPr>
+      <w:r>
+        <w:rPr>
+          <w:rStyle w:val="CommentReference"/>
+        </w:rPr>
+        <w:annotationRef/>
+      </w:r>
+      <w:r>
+        <w:t xml:space="preserve">Invalid – pass </w:t>
+      </w:r>
+      <w:r>
+        <w:t>defaced</w:t>
+      </w:r>
+    </w:p>
+  </w:comment>
+</w:comments>
+</file>
+
+<file path=word/commentsExtended.xml><?xml version="1.0" encoding="utf-8"?>
+<w15:commentsEx xmlns:wpc="http://schemas.microsoft.com/office/word/2010/wordprocessingCanvas" xmlns:cx="http://schemas.microsoft.com/office/drawing/2014/chartex" xmlns:cx1="http://schemas.microsoft.com/office/drawing/2015/9/8/chartex" xmlns:cx2="http://schemas.microsoft.com/office/drawing/2015/10/21/chartex" xmlns:cx3="http://schemas.microsoft.com/office/drawing/2016/5/9/chartex" xmlns:cx4="http://schemas.microsoft.com/office/drawing/2016/5/10/chartex" xmlns:cx5="http://schemas.microsoft.com/office/drawing/2016/5/11/chartex" xmlns:cx6="http://schemas.microsoft.com/office/drawing/2016/5/12/chartex" xmlns:cx7="http://schemas.microsoft.com/office/drawing/2016/5/13/chartex" xmlns:cx8="http://schemas.microsoft.com/office/drawing/2016/5/14/chartex" xmlns:mc="http://schemas.openxmlformats.org/markup-compatibility/2006" xmlns:aink="http://schemas.microsoft.com/office/drawing/2016/ink" xmlns:am3d="http://schemas.microsoft.com/office/drawing/2017/model3d" xmlns:o="urn:schemas-microsoft-com:office:office" xmlns:r="http://schemas.openxmlformats.org/officeDocument/2006/relationships" xmlns:m="http://schemas.openxmlformats.org/officeDocument/2006/math" xmlns:v="urn:schemas-microsoft-com:vml" xmlns:wp14="http://schemas.microsoft.com/office/word/2010/wordprocessingDrawing" xmlns:wp="http://schemas.openxmlformats.org/drawingml/2006/wordprocessingDrawing" xmlns:w10="urn:schemas-microsoft-com:office:word" xmlns:w="http://schemas.openxmlformats.org/wordprocessingml/2006/main" xmlns:w14="http://schemas.microsoft.com/office/word/2010/wordml" xmlns:w15="http://schemas.microsoft.com/office/word/2012/wordml" xmlns:w16cex="http://schemas.microsoft.com/office/word/2018/wordml/cex" xmlns:w16cid="http://schemas.microsoft.com/office/word/2016/wordml/cid" xmlns:w16="http://schemas.microsoft.com/office/word/2018/wordml" xmlns:w16se="http://schemas.microsoft.com/office/word/2015/wordml/symex" xmlns:wpg="http://schemas.microsoft.com/office/word/2010/wordprocessingGroup" xmlns:wpi="http://schemas.microsoft.com/office/word/2010/wordprocessingInk" xmlns:wne="http://schemas.microsoft.com/office/word/2006/wordml" xmlns:wps="http://schemas.microsoft.com/office/word/2010/wordprocessingShape" mc:Ignorable="w14 w15 w16se w16cid w16 w16cex wp14">
+  <w15:commentEx w15:paraId="4B0446EC" w15:done="0"/>
+  <w15:commentEx w15:paraId="6259192B" w15:done="0"/>
+  <w15:commentEx w15:paraId="7FAD7371" w15:done="0"/>
+  <w15:commentEx w15:paraId="77D8AB30" w15:done="0"/>
+</w15:commentsEx>
+</file>
+
+<file path=word/commentsExtensible.xml><?xml version="1.0" encoding="utf-8"?>
+<w16cex:commentsExtensible xmlns:wpc="http://schemas.microsoft.com/office/word/2010/wordprocessingCanvas" xmlns:cx="http://schemas.microsoft.com/office/drawing/2014/chartex" xmlns:cx1="http://schemas.microsoft.com/office/drawing/2015/9/8/chartex" xmlns:cx2="http://schemas.microsoft.com/office/drawing/2015/10/21/chartex" xmlns:cx3="http://schemas.microsoft.com/office/drawing/2016/5/9/chartex" xmlns:cx4="http://schemas.microsoft.com/office/drawing/2016/5/10/chartex" xmlns:cx5="http://schemas.microsoft.com/office/drawing/2016/5/11/chartex" xmlns:cx6="http://schemas.microsoft.com/office/drawing/2016/5/12/chartex" xmlns:cx7="http://schemas.microsoft.com/office/drawing/2016/5/13/chartex" xmlns:cx8="http://schemas.microsoft.com/office/drawing/2016/5/14/chartex" xmlns:mc="http://schemas.openxmlformats.org/markup-compatibility/2006" xmlns:aink="http://schemas.microsoft.com/office/drawing/2016/ink" xmlns:am3d="http://schemas.microsoft.com/office/drawing/2017/model3d" xmlns:o="urn:schemas-microsoft-com:office:office" xmlns:r="http://schemas.openxmlformats.org/officeDocument/2006/relationships" xmlns:m="http://schemas.openxmlformats.org/officeDocument/2006/math" xmlns:v="urn:schemas-microsoft-com:vml" xmlns:wp14="http://schemas.microsoft.com/office/word/2010/wordprocessingDrawing" xmlns:wp="http://schemas.openxmlformats.org/drawingml/2006/wordprocessingDrawing" xmlns:w10="urn:schemas-microsoft-com:office:word" xmlns:w="http://schemas.openxmlformats.org/wordprocessingml/2006/main" xmlns:w14="http://schemas.microsoft.com/office/word/2010/wordml" xmlns:w15="http://schemas.microsoft.com/office/word/2012/wordml" xmlns:w16cex="http://schemas.microsoft.com/office/word/2018/wordml/cex" xmlns:w16cid="http://schemas.microsoft.com/office/word/2016/wordml/cid" xmlns:w16="http://schemas.microsoft.com/office/word/2018/wordml" xmlns:w16se="http://schemas.microsoft.com/office/word/2015/wordml/symex" xmlns:wpg="http://schemas.microsoft.com/office/word/2010/wordprocessingGroup" xmlns:wpi="http://schemas.microsoft.com/office/word/2010/wordprocessingInk" xmlns:wne="http://schemas.microsoft.com/office/word/2006/wordml" xmlns:wps="http://schemas.microsoft.com/office/word/2010/wordprocessingShape" mc:Ignorable="w14 w15 w16se w16cid w16 w16cex wp14">
+  <w16cex:commentExtensible w16cex:durableId="23410C58" w16cex:dateUtc="2020-10-26T08:50:00Z"/>
+  <w16cex:commentExtensible w16cex:durableId="23412E03" w16cex:dateUtc="2020-10-26T11:14:00Z"/>
+  <w16cex:commentExtensible w16cex:durableId="23412E45" w16cex:dateUtc="2020-10-26T11:15:00Z"/>
+  <w16cex:commentExtensible w16cex:durableId="23410CC2" w16cex:dateUtc="2020-10-26T08:51:00Z"/>
+</w16cex:commentsExtensible>
+</file>
+
+<file path=word/commentsIds.xml><?xml version="1.0" encoding="utf-8"?>
+<w16cid:commentsIds xmlns:wpc="http://schemas.microsoft.com/office/word/2010/wordprocessingCanvas" xmlns:cx="http://schemas.microsoft.com/office/drawing/2014/chartex" xmlns:cx1="http://schemas.microsoft.com/office/drawing/2015/9/8/chartex" xmlns:cx2="http://schemas.microsoft.com/office/drawing/2015/10/21/chartex" xmlns:cx3="http://schemas.microsoft.com/office/drawing/2016/5/9/chartex" xmlns:cx4="http://schemas.microsoft.com/office/drawing/2016/5/10/chartex" xmlns:cx5="http://schemas.microsoft.com/office/drawing/2016/5/11/chartex" xmlns:cx6="http://schemas.microsoft.com/office/drawing/2016/5/12/chartex" xmlns:cx7="http://schemas.microsoft.com/office/drawing/2016/5/13/chartex" xmlns:cx8="http://schemas.microsoft.com/office/drawing/2016/5/14/chartex" xmlns:mc="http://schemas.openxmlformats.org/markup-compatibility/2006" xmlns:aink="http://schemas.microsoft.com/office/drawing/2016/ink" xmlns:am3d="http://schemas.microsoft.com/office/drawing/2017/model3d" xmlns:o="urn:schemas-microsoft-com:office:office" xmlns:r="http://schemas.openxmlformats.org/officeDocument/2006/relationships" xmlns:m="http://schemas.openxmlformats.org/officeDocument/2006/math" xmlns:v="urn:schemas-microsoft-com:vml" xmlns:wp14="http://schemas.microsoft.com/office/word/2010/wordprocessingDrawing" xmlns:wp="http://schemas.openxmlformats.org/drawingml/2006/wordprocessingDrawing" xmlns:w10="urn:schemas-microsoft-com:office:word" xmlns:w="http://schemas.openxmlformats.org/wordprocessingml/2006/main" xmlns:w14="http://schemas.microsoft.com/office/word/2010/wordml" xmlns:w15="http://schemas.microsoft.com/office/word/2012/wordml" xmlns:w16cex="http://schemas.microsoft.com/office/word/2018/wordml/cex" xmlns:w16cid="http://schemas.microsoft.com/office/word/2016/wordml/cid" xmlns:w16="http://schemas.microsoft.com/office/word/2018/wordml" xmlns:w16se="http://schemas.microsoft.com/office/word/2015/wordml/symex" xmlns:wpg="http://schemas.microsoft.com/office/word/2010/wordprocessingGroup" xmlns:wpi="http://schemas.microsoft.com/office/word/2010/wordprocessingInk" xmlns:wne="http://schemas.microsoft.com/office/word/2006/wordml" xmlns:wps="http://schemas.microsoft.com/office/word/2010/wordprocessingShape" mc:Ignorable="w14 w15 w16se w16cid w16 w16cex wp14">
+  <w16cid:commentId w16cid:paraId="4B0446EC" w16cid:durableId="23410C58"/>
+  <w16cid:commentId w16cid:paraId="6259192B" w16cid:durableId="23412E03"/>
+  <w16cid:commentId w16cid:paraId="7FAD7371" w16cid:durableId="23412E45"/>
+  <w16cid:commentId w16cid:paraId="77D8AB30" w16cid:durableId="23410CC2"/>
+</w16cid:commentsIds>
+</file>
+
+<file path=word/endnotes.xml><?xml version="1.0" encoding="utf-8"?>
+<w:endnotes xmlns:wpc="http://schemas.microsoft.com/office/word/2010/wordprocessingCanvas" xmlns:cx="http://schemas.microsoft.com/office/drawing/2014/chartex" xmlns:cx1="http://schemas.microsoft.com/office/drawing/2015/9/8/chartex" xmlns:cx2="http://schemas.microsoft.com/office/drawing/2015/10/21/chartex" xmlns:cx3="http://schemas.microsoft.com/office/drawing/2016/5/9/chartex" xmlns:cx4="http://schemas.microsoft.com/office/drawing/2016/5/10/chartex" xmlns:cx5="http://schemas.microsoft.com/office/drawing/2016/5/11/chartex" xmlns:cx6="http://schemas.microsoft.com/office/drawing/2016/5/12/chartex" xmlns:cx7="http://schemas.microsoft.com/office/drawing/2016/5/13/chartex" xmlns:cx8="http://schemas.microsoft.com/office/drawing/2016/5/14/chartex" xmlns:mc="http://schemas.openxmlformats.org/markup-compatibility/2006" xmlns:aink="http://schemas.microsoft.com/office/drawing/2016/ink" xmlns:am3d="http://schemas.microsoft.com/office/drawing/2017/model3d" xmlns:o="urn:schemas-microsoft-com:office:office" xmlns:r="http://schemas.openxmlformats.org/officeDocument/2006/relationships" xmlns:m="http://schemas.openxmlformats.org/officeDocument/2006/math" xmlns:v="urn:schemas-microsoft-com:vml" xmlns:wp14="http://schemas.microsoft.com/office/word/2010/wordprocessingDrawing" xmlns:wp="http://schemas.openxmlformats.org/drawingml/2006/wordprocessingDrawing" xmlns:w10="urn:schemas-microsoft-com:office:word" xmlns:w="http://schemas.openxmlformats.org/wordprocessingml/2006/main" xmlns:w14="http://schemas.microsoft.com/office/word/2010/wordml" xmlns:w15="http://schemas.microsoft.com/office/word/2012/wordml" xmlns:w16cex="http://schemas.microsoft.com/office/word/2018/wordml/cex" xmlns:w16cid="http://schemas.microsoft.com/office/word/2016/wordml/cid" xmlns:w16="http://schemas.microsoft.com/office/word/2018/wordml" xmlns:w16se="http://schemas.microsoft.com/office/word/2015/wordml/symex" xmlns:wpg="http://schemas.microsoft.com/office/word/2010/wordprocessingGroup" xmlns:wpi="http://schemas.microsoft.com/office/word/2010/wordprocessingInk" xmlns:wne="http://schemas.microsoft.com/office/word/2006/wordml" xmlns:wps="http://schemas.microsoft.com/office/word/2010/wordprocessingShape" mc:Ignorable="w14 w15 w16se w16cid w16 w16cex wp14">
+  <w:endnote w:type="separator" w:id="-1">
+    <w:p>
+      <w:pPr>
+        <w:spacing w:after="0" w:line="240" w:lineRule="auto"/>
+      </w:pPr>
+      <w:r>
+        <w:separator/>
+      </w:r>
+    </w:p>
+  </w:endnote>
+  <w:endnote w:type="continuationSeparator" w:id="0">
+    <w:p>
+      <w:pPr>
+        <w:spacing w:after="0" w:line="240" w:lineRule="auto"/>
+      </w:pPr>
+      <w:r>
+        <w:continuationSeparator/>
+      </w:r>
+    </w:p>
+  </w:endnote>
+</w:endnotes>
+</file>
+
+<file path=word/footnotes.xml><?xml version="1.0" encoding="utf-8"?>
+<w:footnotes xmlns:wpc="http://schemas.microsoft.com/office/word/2010/wordprocessingCanvas" xmlns:cx="http://schemas.microsoft.com/office/drawing/2014/chartex" xmlns:cx1="http://schemas.microsoft.com/office/drawing/2015/9/8/chartex" xmlns:cx2="http://schemas.microsoft.com/office/drawing/2015/10/21/chartex" xmlns:cx3="http://schemas.microsoft.com/office/drawing/2016/5/9/chartex" xmlns:cx4="http://schemas.microsoft.com/office/drawing/2016/5/10/chartex" xmlns:cx5="http://schemas.microsoft.com/office/drawing/2016/5/11/chartex" xmlns:cx6="http://schemas.microsoft.com/office/drawing/2016/5/12/chartex" xmlns:cx7="http://schemas.microsoft.com/office/drawing/2016/5/13/chartex" xmlns:cx8="http://schemas.microsoft.com/office/drawing/2016/5/14/chartex" xmlns:mc="http://schemas.openxmlformats.org/markup-compatibility/2006" xmlns:aink="http://schemas.microsoft.com/office/drawing/2016/ink" xmlns:am3d="http://schemas.microsoft.com/office/drawing/2017/model3d" xmlns:o="urn:schemas-microsoft-com:office:office" xmlns:r="http://schemas.openxmlformats.org/officeDocument/2006/relationships" xmlns:m="http://schemas.openxmlformats.org/officeDocument/2006/math" xmlns:v="urn:schemas-microsoft-com:vml" xmlns:wp14="http://schemas.microsoft.com/office/word/2010/wordprocessingDrawing" xmlns:wp="http://schemas.openxmlformats.org/drawingml/2006/wordprocessingDrawing" xmlns:w10="urn:schemas-microsoft-com:office:word" xmlns:w="http://schemas.openxmlformats.org/wordprocessingml/2006/main" xmlns:w14="http://schemas.microsoft.com/office/word/2010/wordml" xmlns:w15="http://schemas.microsoft.com/office/word/2012/wordml" xmlns:w16cex="http://schemas.microsoft.com/office/word/2018/wordml/cex" xmlns:w16cid="http://schemas.microsoft.com/office/word/2016/wordml/cid" xmlns:w16="http://schemas.microsoft.com/office/word/2018/wordml" xmlns:w16se="http://schemas.microsoft.com/office/word/2015/wordml/symex" xmlns:wpg="http://schemas.microsoft.com/office/word/2010/wordprocessingGroup" xmlns:wpi="http://schemas.microsoft.com/office/word/2010/wordprocessingInk" xmlns:wne="http://schemas.microsoft.com/office/word/2006/wordml" xmlns:wps="http://schemas.microsoft.com/office/word/2010/wordprocessingShape" mc:Ignorable="w14 w15 w16se w16cid w16 w16cex wp14">
+  <w:footnote w:type="separator" w:id="-1">
+    <w:p>
+      <w:pPr>
+        <w:spacing w:after="0" w:line="240" w:lineRule="auto"/>
+      </w:pPr>
+      <w:r>
+        <w:separator/>
+      </w:r>
+    </w:p>
+  </w:footnote>
+  <w:footnote w:type="continuationSeparator" w:id="0">
+    <w:p>
+      <w:pPr>
+        <w:spacing w:after="0" w:line="240" w:lineRule="auto"/>
+      </w:pPr>
+      <w:r>
+        <w:continuationSeparator/>
+      </w:r>
+    </w:p>
+  </w:footnote>
+</w:footnotes>
+</file>
+
+<file path=word/people.xml><?xml version="1.0" encoding="utf-8"?>
+<w15:people xmlns:wpc="http://schemas.microsoft.com/office/word/2010/wordprocessingCanvas" xmlns:cx="http://schemas.microsoft.com/office/drawing/2014/chartex" xmlns:cx1="http://schemas.microsoft.com/office/drawing/2015/9/8/chartex" xmlns:cx2="http://schemas.microsoft.com/office/drawing/2015/10/21/chartex" xmlns:cx3="http://schemas.microsoft.com/office/drawing/2016/5/9/chartex" xmlns:cx4="http://schemas.microsoft.com/office/drawing/2016/5/10/chartex" xmlns:cx5="http://schemas.microsoft.com/office/drawing/2016/5/11/chartex" xmlns:cx6="http://schemas.microsoft.com/office/drawing/2016/5/12/chartex" xmlns:cx7="http://schemas.microsoft.com/office/drawing/2016/5/13/chartex" xmlns:cx8="http://schemas.microsoft.com/office/drawing/2016/5/14/chartex" xmlns:mc="http://schemas.openxmlformats.org/markup-compatibility/2006" xmlns:aink="http://schemas.microsoft.com/office/drawing/2016/ink" xmlns:am3d="http://schemas.microsoft.com/office/drawing/2017/model3d" xmlns:o="urn:schemas-microsoft-com:office:office" xmlns:r="http://schemas.openxmlformats.org/officeDocument/2006/relationships" xmlns:m="http://schemas.openxmlformats.org/officeDocument/2006/math" xmlns:v="urn:schemas-microsoft-com:vml" xmlns:wp14="http://schemas.microsoft.com/office/word/2010/wordprocessingDrawing" xmlns:wp="http://schemas.openxmlformats.org/drawingml/2006/wordprocessingDrawing" xmlns:w10="urn:schemas-microsoft-com:office:word" xmlns:w="http://schemas.openxmlformats.org/wordprocessingml/2006/main" xmlns:w14="http://schemas.microsoft.com/office/word/2010/wordml" xmlns:w15="http://schemas.microsoft.com/office/word/2012/wordml" xmlns:w16cex="http://schemas.microsoft.com/office/word/2018/wordml/cex" xmlns:w16cid="http://schemas.microsoft.com/office/word/2016/wordml/cid" xmlns:w16="http://schemas.microsoft.com/office/word/2018/wordml" xmlns:w16se="http://schemas.microsoft.com/office/word/2015/wordml/symex" xmlns:wpg="http://schemas.microsoft.com/office/word/2010/wordprocessingGroup" xmlns:wpi="http://schemas.microsoft.com/office/word/2010/wordprocessingInk" xmlns:wne="http://schemas.microsoft.com/office/word/2006/wordml" xmlns:wps="http://schemas.microsoft.com/office/word/2010/wordprocessingShape" mc:Ignorable="w14 w15 w16se w16cid w16 w16cex wp14">
+  <w15:person w15:author="Bob Smith">
+    <w15:presenceInfo w15:providerId="Windows Live" w15:userId="bc38b544e740c997"/>
+  </w15:person>
+</w15:people>
 </file>
 
 <file path=word/styles.xml><?xml version="1.0" encoding="utf-8"?>
@@ -531,7 +1123,6 @@
   <w:style w:type="character" w:default="1" w:styleId="DefaultParagraphFont">
     <w:name w:val="Default Paragraph Font"/>
     <w:uiPriority w:val="1"/>
-    <w:semiHidden/>
     <w:unhideWhenUsed/>
   </w:style>
   <w:style w:type="table" w:default="1" w:styleId="TableNormal">
@@ -554,6 +1145,148 @@
     <w:uiPriority w:val="99"/>
     <w:semiHidden/>
     <w:unhideWhenUsed/>
+  </w:style>
+  <w:style w:type="paragraph" w:styleId="Header">
+    <w:name w:val="header"/>
+    <w:basedOn w:val="Normal"/>
+    <w:link w:val="HeaderChar"/>
+    <w:uiPriority w:val="99"/>
+    <w:unhideWhenUsed/>
+    <w:rsid w:val="005D7AFB"/>
+    <w:pPr>
+      <w:tabs>
+        <w:tab w:val="center" w:pos="4513"/>
+        <w:tab w:val="right" w:pos="9026"/>
+      </w:tabs>
+      <w:spacing w:after="0" w:line="240" w:lineRule="auto"/>
+    </w:pPr>
+  </w:style>
+  <w:style w:type="character" w:customStyle="1" w:styleId="HeaderChar">
+    <w:name w:val="Header Char"/>
+    <w:basedOn w:val="DefaultParagraphFont"/>
+    <w:link w:val="Header"/>
+    <w:uiPriority w:val="99"/>
+    <w:rsid w:val="005D7AFB"/>
+  </w:style>
+  <w:style w:type="paragraph" w:styleId="Footer">
+    <w:name w:val="footer"/>
+    <w:basedOn w:val="Normal"/>
+    <w:link w:val="FooterChar"/>
+    <w:uiPriority w:val="99"/>
+    <w:unhideWhenUsed/>
+    <w:rsid w:val="005D7AFB"/>
+    <w:pPr>
+      <w:tabs>
+        <w:tab w:val="center" w:pos="4513"/>
+        <w:tab w:val="right" w:pos="9026"/>
+      </w:tabs>
+      <w:spacing w:after="0" w:line="240" w:lineRule="auto"/>
+    </w:pPr>
+  </w:style>
+  <w:style w:type="character" w:customStyle="1" w:styleId="FooterChar">
+    <w:name w:val="Footer Char"/>
+    <w:basedOn w:val="DefaultParagraphFont"/>
+    <w:link w:val="Footer"/>
+    <w:uiPriority w:val="99"/>
+    <w:rsid w:val="005D7AFB"/>
+  </w:style>
+  <w:style w:type="character" w:styleId="CommentReference">
+    <w:name w:val="annotation reference"/>
+    <w:basedOn w:val="DefaultParagraphFont"/>
+    <w:uiPriority w:val="99"/>
+    <w:semiHidden/>
+    <w:unhideWhenUsed/>
+    <w:rsid w:val="005D7AFB"/>
+    <w:rPr>
+      <w:sz w:val="16"/>
+      <w:szCs w:val="16"/>
+    </w:rPr>
+  </w:style>
+  <w:style w:type="paragraph" w:styleId="CommentText">
+    <w:name w:val="annotation text"/>
+    <w:basedOn w:val="Normal"/>
+    <w:link w:val="CommentTextChar"/>
+    <w:uiPriority w:val="99"/>
+    <w:semiHidden/>
+    <w:unhideWhenUsed/>
+    <w:rsid w:val="005D7AFB"/>
+    <w:pPr>
+      <w:spacing w:line="240" w:lineRule="auto"/>
+    </w:pPr>
+    <w:rPr>
+      <w:sz w:val="20"/>
+      <w:szCs w:val="20"/>
+    </w:rPr>
+  </w:style>
+  <w:style w:type="character" w:customStyle="1" w:styleId="CommentTextChar">
+    <w:name w:val="Comment Text Char"/>
+    <w:basedOn w:val="DefaultParagraphFont"/>
+    <w:link w:val="CommentText"/>
+    <w:uiPriority w:val="99"/>
+    <w:semiHidden/>
+    <w:rsid w:val="005D7AFB"/>
+    <w:rPr>
+      <w:sz w:val="20"/>
+      <w:szCs w:val="20"/>
+    </w:rPr>
+  </w:style>
+  <w:style w:type="paragraph" w:styleId="CommentSubject">
+    <w:name w:val="annotation subject"/>
+    <w:basedOn w:val="CommentText"/>
+    <w:next w:val="CommentText"/>
+    <w:link w:val="CommentSubjectChar"/>
+    <w:uiPriority w:val="99"/>
+    <w:semiHidden/>
+    <w:unhideWhenUsed/>
+    <w:rsid w:val="005D7AFB"/>
+    <w:rPr>
+      <w:b/>
+      <w:bCs/>
+    </w:rPr>
+  </w:style>
+  <w:style w:type="character" w:customStyle="1" w:styleId="CommentSubjectChar">
+    <w:name w:val="Comment Subject Char"/>
+    <w:basedOn w:val="CommentTextChar"/>
+    <w:link w:val="CommentSubject"/>
+    <w:uiPriority w:val="99"/>
+    <w:semiHidden/>
+    <w:rsid w:val="005D7AFB"/>
+    <w:rPr>
+      <w:b/>
+      <w:bCs/>
+      <w:sz w:val="20"/>
+      <w:szCs w:val="20"/>
+    </w:rPr>
+  </w:style>
+  <w:style w:type="paragraph" w:styleId="BalloonText">
+    <w:name w:val="Balloon Text"/>
+    <w:basedOn w:val="Normal"/>
+    <w:link w:val="BalloonTextChar"/>
+    <w:uiPriority w:val="99"/>
+    <w:semiHidden/>
+    <w:unhideWhenUsed/>
+    <w:rsid w:val="005D7AFB"/>
+    <w:pPr>
+      <w:spacing w:after="0" w:line="240" w:lineRule="auto"/>
+    </w:pPr>
+    <w:rPr>
+      <w:rFonts w:ascii="Segoe UI" w:hAnsi="Segoe UI" w:cs="Segoe UI"/>
+      <w:sz w:val="18"/>
+      <w:szCs w:val="18"/>
+    </w:rPr>
+  </w:style>
+  <w:style w:type="character" w:customStyle="1" w:styleId="BalloonTextChar">
+    <w:name w:val="Balloon Text Char"/>
+    <w:basedOn w:val="DefaultParagraphFont"/>
+    <w:link w:val="BalloonText"/>
+    <w:uiPriority w:val="99"/>
+    <w:semiHidden/>
+    <w:rsid w:val="005D7AFB"/>
+    <w:rPr>
+      <w:rFonts w:ascii="Segoe UI" w:hAnsi="Segoe UI" w:cs="Segoe UI"/>
+      <w:sz w:val="18"/>
+      <w:szCs w:val="18"/>
+    </w:rPr>
   </w:style>
 </w:styles>
 </file>
@@ -851,4 +1584,16 @@
     </a:ext>
   </a:extLst>
 </a:theme>
+</file>
+
+<file path=customXml/item1.xml><?xml version="1.0" encoding="utf-8"?>
+<b:Sources xmlns:b="http://schemas.openxmlformats.org/officeDocument/2006/bibliography" xmlns="http://schemas.openxmlformats.org/officeDocument/2006/bibliography" SelectedStyle="\APASixthEditionOfficeOnline.xsl" StyleName="APA" Version="6"/>
+</file>
+
+<file path=customXml/itemProps1.xml><?xml version="1.0" encoding="utf-8"?>
+<ds:datastoreItem xmlns:ds="http://schemas.openxmlformats.org/officeDocument/2006/customXml" ds:itemID="{22444F7A-B877-4585-80AE-A3C478E07663}">
+  <ds:schemaRefs>
+    <ds:schemaRef ds:uri="http://schemas.openxmlformats.org/officeDocument/2006/bibliography"/>
+  </ds:schemaRefs>
+</ds:datastoreItem>
 </file>
</xml_diff>